<commit_message>
Minhas Anotações sobre a aula 9 de Git completas
</commit_message>
<xml_diff>
--- a/Curso de GIT e GITHUB/Minhas Anotações/09 - Uso das Issues.docx
+++ b/Curso de GIT e GITHUB/Minhas Anotações/09 - Uso das Issues.docx
@@ -234,14 +234,264 @@
       </w:pPr>
     </w:p>
     <w:p>
-      <w:pPr>
-        <w:pStyle w:val="SemEspaamento"/>
-        <w:ind w:firstLine="284"/>
-        <w:jc w:val="both"/>
-      </w:pPr>
-    </w:p>
-    <w:p/>
-    <w:p/>
+      <w:r>
+        <w:t>Crie sua Assinatura para respostas de suas Issues</w:t>
+      </w:r>
+    </w:p>
+    <w:p>
+      <w:r>
+        <w:rPr>
+          <w:noProof/>
+        </w:rPr>
+        <w:drawing>
+          <wp:inline distT="0" distB="0" distL="0" distR="0" wp14:anchorId="20300020" wp14:editId="187819C0">
+            <wp:extent cx="6480985" cy="3194050"/>
+            <wp:effectExtent l="0" t="0" r="0" b="6350"/>
+            <wp:docPr id="1" name="Imagem 1"/>
+            <wp:cNvGraphicFramePr>
+              <a:graphicFrameLocks xmlns:a="http://schemas.openxmlformats.org/drawingml/2006/main" noChangeAspect="1"/>
+            </wp:cNvGraphicFramePr>
+            <a:graphic xmlns:a="http://schemas.openxmlformats.org/drawingml/2006/main">
+              <a:graphicData uri="http://schemas.openxmlformats.org/drawingml/2006/picture">
+                <pic:pic xmlns:pic="http://schemas.openxmlformats.org/drawingml/2006/picture">
+                  <pic:nvPicPr>
+                    <pic:cNvPr id="1" name=""/>
+                    <pic:cNvPicPr/>
+                  </pic:nvPicPr>
+                  <pic:blipFill>
+                    <a:blip r:embed="rId5"/>
+                    <a:stretch>
+                      <a:fillRect/>
+                    </a:stretch>
+                  </pic:blipFill>
+                  <pic:spPr>
+                    <a:xfrm>
+                      <a:off x="0" y="0"/>
+                      <a:ext cx="6485667" cy="3196358"/>
+                    </a:xfrm>
+                    <a:prstGeom prst="rect">
+                      <a:avLst/>
+                    </a:prstGeom>
+                  </pic:spPr>
+                </pic:pic>
+              </a:graphicData>
+            </a:graphic>
+          </wp:inline>
+        </w:drawing>
+      </w:r>
+      <w:r>
+        <w:t>Siga os seguintes passos:</w:t>
+      </w:r>
+    </w:p>
+    <w:p>
+      <w:pPr>
+        <w:pStyle w:val="PargrafodaLista"/>
+        <w:numPr>
+          <w:ilvl w:val="0"/>
+          <w:numId w:val="2"/>
+        </w:numPr>
+      </w:pPr>
+      <w:r>
+        <w:t xml:space="preserve">Clique no seu ícone </w:t>
+      </w:r>
+    </w:p>
+    <w:p>
+      <w:pPr>
+        <w:pStyle w:val="PargrafodaLista"/>
+        <w:numPr>
+          <w:ilvl w:val="0"/>
+          <w:numId w:val="2"/>
+        </w:numPr>
+      </w:pPr>
+      <w:r>
+        <w:lastRenderedPageBreak/>
+        <w:t>Clique em Settings</w:t>
+      </w:r>
+    </w:p>
+    <w:p>
+      <w:pPr>
+        <w:pStyle w:val="PargrafodaLista"/>
+        <w:numPr>
+          <w:ilvl w:val="0"/>
+          <w:numId w:val="2"/>
+        </w:numPr>
+      </w:pPr>
+      <w:r>
+        <w:t>Clique em Saved replies</w:t>
+      </w:r>
+    </w:p>
+    <w:p>
+      <w:pPr>
+        <w:ind w:left="360"/>
+      </w:pPr>
+    </w:p>
+    <w:p>
+      <w:pPr>
+        <w:ind w:left="360"/>
+      </w:pPr>
+      <w:r>
+        <w:rPr>
+          <w:noProof/>
+        </w:rPr>
+        <w:drawing>
+          <wp:inline distT="0" distB="0" distL="0" distR="0" wp14:anchorId="7BB61F6D" wp14:editId="0F81CCA3">
+            <wp:extent cx="4660900" cy="2266321"/>
+            <wp:effectExtent l="0" t="0" r="6350" b="635"/>
+            <wp:docPr id="2" name="Imagem 2"/>
+            <wp:cNvGraphicFramePr>
+              <a:graphicFrameLocks xmlns:a="http://schemas.openxmlformats.org/drawingml/2006/main" noChangeAspect="1"/>
+            </wp:cNvGraphicFramePr>
+            <a:graphic xmlns:a="http://schemas.openxmlformats.org/drawingml/2006/main">
+              <a:graphicData uri="http://schemas.openxmlformats.org/drawingml/2006/picture">
+                <pic:pic xmlns:pic="http://schemas.openxmlformats.org/drawingml/2006/picture">
+                  <pic:nvPicPr>
+                    <pic:cNvPr id="1" name=""/>
+                    <pic:cNvPicPr/>
+                  </pic:nvPicPr>
+                  <pic:blipFill>
+                    <a:blip r:embed="rId6"/>
+                    <a:stretch>
+                      <a:fillRect/>
+                    </a:stretch>
+                  </pic:blipFill>
+                  <pic:spPr>
+                    <a:xfrm>
+                      <a:off x="0" y="0"/>
+                      <a:ext cx="4669809" cy="2270653"/>
+                    </a:xfrm>
+                    <a:prstGeom prst="rect">
+                      <a:avLst/>
+                    </a:prstGeom>
+                  </pic:spPr>
+                </pic:pic>
+              </a:graphicData>
+            </a:graphic>
+          </wp:inline>
+        </w:drawing>
+      </w:r>
+    </w:p>
+    <w:p>
+      <w:pPr>
+        <w:ind w:left="360"/>
+      </w:pPr>
+      <w:r>
+        <w:t>Como na imagem, coloque um nome para a assinatura, escreva a assinatura como desejar e clique em ‘Add Saved reply’.</w:t>
+      </w:r>
+    </w:p>
+    <w:p>
+      <w:pPr>
+        <w:ind w:left="360"/>
+      </w:pPr>
+      <w:r>
+        <w:t>Pronto, agora já podemos usar a assinatura</w:t>
+      </w:r>
+    </w:p>
+    <w:p>
+      <w:pPr>
+        <w:ind w:left="360"/>
+      </w:pPr>
+      <w:r>
+        <w:rPr>
+          <w:noProof/>
+        </w:rPr>
+        <w:drawing>
+          <wp:inline distT="0" distB="0" distL="0" distR="0" wp14:anchorId="68AA2C46" wp14:editId="30A38D43">
+            <wp:extent cx="5073650" cy="1844082"/>
+            <wp:effectExtent l="0" t="0" r="0" b="3810"/>
+            <wp:docPr id="3" name="Imagem 3"/>
+            <wp:cNvGraphicFramePr>
+              <a:graphicFrameLocks xmlns:a="http://schemas.openxmlformats.org/drawingml/2006/main" noChangeAspect="1"/>
+            </wp:cNvGraphicFramePr>
+            <a:graphic xmlns:a="http://schemas.openxmlformats.org/drawingml/2006/main">
+              <a:graphicData uri="http://schemas.openxmlformats.org/drawingml/2006/picture">
+                <pic:pic xmlns:pic="http://schemas.openxmlformats.org/drawingml/2006/picture">
+                  <pic:nvPicPr>
+                    <pic:cNvPr id="1" name=""/>
+                    <pic:cNvPicPr/>
+                  </pic:nvPicPr>
+                  <pic:blipFill>
+                    <a:blip r:embed="rId7"/>
+                    <a:stretch>
+                      <a:fillRect/>
+                    </a:stretch>
+                  </pic:blipFill>
+                  <pic:spPr>
+                    <a:xfrm>
+                      <a:off x="0" y="0"/>
+                      <a:ext cx="5098627" cy="1853160"/>
+                    </a:xfrm>
+                    <a:prstGeom prst="rect">
+                      <a:avLst/>
+                    </a:prstGeom>
+                  </pic:spPr>
+                </pic:pic>
+              </a:graphicData>
+            </a:graphic>
+          </wp:inline>
+        </w:drawing>
+      </w:r>
+    </w:p>
+    <w:p>
+      <w:pPr>
+        <w:ind w:left="360"/>
+      </w:pPr>
+      <w:r>
+        <w:t>Para adicionar em um comentário ou resposta, clique na setinha para a esquerda, depois escolha a assinatura desejada, se quiser pode clicar em ‘Preview’ para visualizar como ficará a mensagem no envio.</w:t>
+      </w:r>
+    </w:p>
+    <w:p>
+      <w:pPr>
+        <w:ind w:left="360"/>
+      </w:pPr>
+      <w:r>
+        <w:rPr>
+          <w:noProof/>
+        </w:rPr>
+        <w:drawing>
+          <wp:inline distT="0" distB="0" distL="0" distR="0" wp14:anchorId="4AB29093" wp14:editId="4420DFBF">
+            <wp:extent cx="5130800" cy="1716313"/>
+            <wp:effectExtent l="0" t="0" r="0" b="0"/>
+            <wp:docPr id="4" name="Imagem 4"/>
+            <wp:cNvGraphicFramePr>
+              <a:graphicFrameLocks xmlns:a="http://schemas.openxmlformats.org/drawingml/2006/main" noChangeAspect="1"/>
+            </wp:cNvGraphicFramePr>
+            <a:graphic xmlns:a="http://schemas.openxmlformats.org/drawingml/2006/main">
+              <a:graphicData uri="http://schemas.openxmlformats.org/drawingml/2006/picture">
+                <pic:pic xmlns:pic="http://schemas.openxmlformats.org/drawingml/2006/picture">
+                  <pic:nvPicPr>
+                    <pic:cNvPr id="1" name=""/>
+                    <pic:cNvPicPr/>
+                  </pic:nvPicPr>
+                  <pic:blipFill>
+                    <a:blip r:embed="rId8"/>
+                    <a:stretch>
+                      <a:fillRect/>
+                    </a:stretch>
+                  </pic:blipFill>
+                  <pic:spPr>
+                    <a:xfrm>
+                      <a:off x="0" y="0"/>
+                      <a:ext cx="5141559" cy="1719912"/>
+                    </a:xfrm>
+                    <a:prstGeom prst="rect">
+                      <a:avLst/>
+                    </a:prstGeom>
+                  </pic:spPr>
+                </pic:pic>
+              </a:graphicData>
+            </a:graphic>
+          </wp:inline>
+        </w:drawing>
+      </w:r>
+    </w:p>
+    <w:p>
+      <w:pPr>
+        <w:ind w:left="360"/>
+      </w:pPr>
+      <w:r>
+        <w:t>Esse é o resultado.</w:t>
+      </w:r>
+    </w:p>
     <w:sectPr>
       <w:pgSz w:w="11906" w:h="16838"/>
       <w:pgMar w:top="720" w:right="720" w:bottom="720" w:left="720" w:header="708" w:footer="708" w:gutter="0"/>
@@ -255,6 +505,92 @@
 <file path=word/numbering.xml><?xml version="1.0" encoding="utf-8"?>
 <w:numbering xmlns:wpc="http://schemas.microsoft.com/office/word/2010/wordprocessingCanvas" xmlns:cx="http://schemas.microsoft.com/office/drawing/2014/chartex" xmlns:cx1="http://schemas.microsoft.com/office/drawing/2015/9/8/chartex" xmlns:cx2="http://schemas.microsoft.com/office/drawing/2015/10/21/chartex" xmlns:cx3="http://schemas.microsoft.com/office/drawing/2016/5/9/chartex" xmlns:cx4="http://schemas.microsoft.com/office/drawing/2016/5/10/chartex" xmlns:cx5="http://schemas.microsoft.com/office/drawing/2016/5/11/chartex" xmlns:cx6="http://schemas.microsoft.com/office/drawing/2016/5/12/chartex" xmlns:cx7="http://schemas.microsoft.com/office/drawing/2016/5/13/chartex" xmlns:cx8="http://schemas.microsoft.com/office/drawing/2016/5/14/chartex" xmlns:mc="http://schemas.openxmlformats.org/markup-compatibility/2006" xmlns:aink="http://schemas.microsoft.com/office/drawing/2016/ink" xmlns:am3d="http://schemas.microsoft.com/office/drawing/2017/model3d" xmlns:o="urn:schemas-microsoft-com:office:office" xmlns:r="http://schemas.openxmlformats.org/officeDocument/2006/relationships" xmlns:m="http://schemas.openxmlformats.org/officeDocument/2006/math" xmlns:v="urn:schemas-microsoft-com:vml" xmlns:wp14="http://schemas.microsoft.com/office/word/2010/wordprocessingDrawing" xmlns:wp="http://schemas.openxmlformats.org/drawingml/2006/wordprocessingDrawing" xmlns:w10="urn:schemas-microsoft-com:office:word" xmlns:w="http://schemas.openxmlformats.org/wordprocessingml/2006/main" xmlns:w14="http://schemas.microsoft.com/office/word/2010/wordml" xmlns:w15="http://schemas.microsoft.com/office/word/2012/wordml" xmlns:w16cex="http://schemas.microsoft.com/office/word/2018/wordml/cex" xmlns:w16cid="http://schemas.microsoft.com/office/word/2016/wordml/cid" xmlns:w16="http://schemas.microsoft.com/office/word/2018/wordml" xmlns:w16se="http://schemas.microsoft.com/office/word/2015/wordml/symex" xmlns:wpg="http://schemas.microsoft.com/office/word/2010/wordprocessingGroup" xmlns:wpi="http://schemas.microsoft.com/office/word/2010/wordprocessingInk" xmlns:wne="http://schemas.microsoft.com/office/word/2006/wordml" xmlns:wps="http://schemas.microsoft.com/office/word/2010/wordprocessingShape" mc:Ignorable="w14 w15 w16se w16cid w16 w16cex wp14">
   <w:abstractNum w:abstractNumId="0" w15:restartNumberingAfterBreak="0">
+    <w:nsid w:val="6EC43318"/>
+    <w:multiLevelType w:val="hybridMultilevel"/>
+    <w:tmpl w:val="DD5A53C2"/>
+    <w:lvl w:ilvl="0" w:tplc="0416000F">
+      <w:start w:val="1"/>
+      <w:numFmt w:val="decimal"/>
+      <w:lvlText w:val="%1."/>
+      <w:lvlJc w:val="left"/>
+      <w:pPr>
+        <w:ind w:left="720" w:hanging="360"/>
+      </w:pPr>
+    </w:lvl>
+    <w:lvl w:ilvl="1" w:tplc="04160019" w:tentative="1">
+      <w:start w:val="1"/>
+      <w:numFmt w:val="lowerLetter"/>
+      <w:lvlText w:val="%2."/>
+      <w:lvlJc w:val="left"/>
+      <w:pPr>
+        <w:ind w:left="1440" w:hanging="360"/>
+      </w:pPr>
+    </w:lvl>
+    <w:lvl w:ilvl="2" w:tplc="0416001B" w:tentative="1">
+      <w:start w:val="1"/>
+      <w:numFmt w:val="lowerRoman"/>
+      <w:lvlText w:val="%3."/>
+      <w:lvlJc w:val="right"/>
+      <w:pPr>
+        <w:ind w:left="2160" w:hanging="180"/>
+      </w:pPr>
+    </w:lvl>
+    <w:lvl w:ilvl="3" w:tplc="0416000F" w:tentative="1">
+      <w:start w:val="1"/>
+      <w:numFmt w:val="decimal"/>
+      <w:lvlText w:val="%4."/>
+      <w:lvlJc w:val="left"/>
+      <w:pPr>
+        <w:ind w:left="2880" w:hanging="360"/>
+      </w:pPr>
+    </w:lvl>
+    <w:lvl w:ilvl="4" w:tplc="04160019" w:tentative="1">
+      <w:start w:val="1"/>
+      <w:numFmt w:val="lowerLetter"/>
+      <w:lvlText w:val="%5."/>
+      <w:lvlJc w:val="left"/>
+      <w:pPr>
+        <w:ind w:left="3600" w:hanging="360"/>
+      </w:pPr>
+    </w:lvl>
+    <w:lvl w:ilvl="5" w:tplc="0416001B" w:tentative="1">
+      <w:start w:val="1"/>
+      <w:numFmt w:val="lowerRoman"/>
+      <w:lvlText w:val="%6."/>
+      <w:lvlJc w:val="right"/>
+      <w:pPr>
+        <w:ind w:left="4320" w:hanging="180"/>
+      </w:pPr>
+    </w:lvl>
+    <w:lvl w:ilvl="6" w:tplc="0416000F" w:tentative="1">
+      <w:start w:val="1"/>
+      <w:numFmt w:val="decimal"/>
+      <w:lvlText w:val="%7."/>
+      <w:lvlJc w:val="left"/>
+      <w:pPr>
+        <w:ind w:left="5040" w:hanging="360"/>
+      </w:pPr>
+    </w:lvl>
+    <w:lvl w:ilvl="7" w:tplc="04160019" w:tentative="1">
+      <w:start w:val="1"/>
+      <w:numFmt w:val="lowerLetter"/>
+      <w:lvlText w:val="%8."/>
+      <w:lvlJc w:val="left"/>
+      <w:pPr>
+        <w:ind w:left="5760" w:hanging="360"/>
+      </w:pPr>
+    </w:lvl>
+    <w:lvl w:ilvl="8" w:tplc="0416001B" w:tentative="1">
+      <w:start w:val="1"/>
+      <w:numFmt w:val="lowerRoman"/>
+      <w:lvlText w:val="%9."/>
+      <w:lvlJc w:val="right"/>
+      <w:pPr>
+        <w:ind w:left="6480" w:hanging="180"/>
+      </w:pPr>
+    </w:lvl>
+  </w:abstractNum>
+  <w:abstractNum w:abstractNumId="1" w15:restartNumberingAfterBreak="0">
     <w:nsid w:val="734A3587"/>
     <w:multiLevelType w:val="hybridMultilevel"/>
     <w:tmpl w:val="7A0A68F6"/>
@@ -368,6 +704,9 @@
     </w:lvl>
   </w:abstractNum>
   <w:num w:numId="1">
+    <w:abstractNumId w:val="1"/>
+  </w:num>
+  <w:num w:numId="2">
     <w:abstractNumId w:val="0"/>
   </w:num>
 </w:numbering>
@@ -805,6 +1144,17 @@
       <w:spacing w:after="0" w:line="240" w:lineRule="auto"/>
     </w:pPr>
   </w:style>
+  <w:style w:type="paragraph" w:styleId="PargrafodaLista">
+    <w:name w:val="List Paragraph"/>
+    <w:basedOn w:val="Normal"/>
+    <w:uiPriority w:val="34"/>
+    <w:qFormat/>
+    <w:rsid w:val="004F589A"/>
+    <w:pPr>
+      <w:ind w:left="720"/>
+      <w:contextualSpacing/>
+    </w:pPr>
+  </w:style>
 </w:styles>
 </file>
 

</xml_diff>